<commit_message>
100% done and snaps added
</commit_message>
<xml_diff>
--- a/Test1116204.docx
+++ b/Test1116204.docx
@@ -3,15 +3,48 @@
 <w:document xmlns:wpc="http://schemas.microsoft.com/office/word/2010/wordprocessingCanvas" xmlns:cx="http://schemas.microsoft.com/office/drawing/2014/chartex" xmlns:cx1="http://schemas.microsoft.com/office/drawing/2015/9/8/chartex" xmlns:cx2="http://schemas.microsoft.com/office/drawing/2015/10/21/chartex" xmlns:cx3="http://schemas.microsoft.com/office/drawing/2016/5/9/chartex" xmlns:cx4="http://schemas.microsoft.com/office/drawing/2016/5/10/chartex" xmlns:cx5="http://schemas.microsoft.com/office/drawing/2016/5/11/chartex" xmlns:cx6="http://schemas.microsoft.com/office/drawing/2016/5/12/chartex" xmlns:cx7="http://schemas.microsoft.com/office/drawing/2016/5/13/chartex" xmlns:cx8="http://schemas.microsoft.com/office/drawing/2016/5/14/chartex" xmlns:mc="http://schemas.openxmlformats.org/markup-compatibility/2006" xmlns:aink="http://schemas.microsoft.com/office/drawing/2016/ink" xmlns:am3d="http://schemas.microsoft.com/office/drawing/2017/model3d" xmlns:o="urn:schemas-microsoft-com:office:office" xmlns:oel="http://schemas.microsoft.com/office/2019/extlst" xmlns:r="http://schemas.openxmlformats.org/officeDocument/2006/relationships" xmlns:m="http://schemas.openxmlformats.org/officeDocument/2006/math" xmlns:v="urn:schemas-microsoft-com:vml" xmlns:wp14="http://schemas.microsoft.com/office/word/2010/wordprocessingDrawing" xmlns:wp="http://schemas.openxmlformats.org/drawingml/2006/wordprocessingDrawing" xmlns:w10="urn:schemas-microsoft-com:office:word" xmlns:w="http://schemas.openxmlformats.org/wordprocessingml/2006/main" xmlns:w14="http://schemas.microsoft.com/office/word/2010/wordml" xmlns:w15="http://schemas.microsoft.com/office/word/2012/wordml" xmlns:w16cex="http://schemas.microsoft.com/office/word/2018/wordml/cex" xmlns:w16cid="http://schemas.microsoft.com/office/word/2016/wordml/cid" xmlns:w16="http://schemas.microsoft.com/office/word/2018/wordml" xmlns:w16sdtdh="http://schemas.microsoft.com/office/word/2020/wordml/sdtdatahash" xmlns:w16se="http://schemas.microsoft.com/office/word/2015/wordml/symex" xmlns:wpg="http://schemas.microsoft.com/office/word/2010/wordprocessingGroup" xmlns:wpi="http://schemas.microsoft.com/office/word/2010/wordprocessingInk" xmlns:wne="http://schemas.microsoft.com/office/word/2006/wordml" xmlns:wps="http://schemas.microsoft.com/office/word/2010/wordprocessingShape" mc:Ignorable="w14 w15 w16se w16cid w16 w16cex w16sdtdh wp14">
   <w:body>
     <w:p>
+      <w:r>
+        <w:t xml:space="preserve">Name: </w:t>
+      </w:r>
+      <w:r>
+        <w:tab/>
+        <w:t>Anu Aniyammal.S</w:t>
+      </w:r>
+    </w:p>
+    <w:p>
+      <w:pPr>
+        <w:pBdr>
+          <w:bottom w:val="single" w:sz="6" w:space="1" w:color="auto"/>
+        </w:pBdr>
+      </w:pPr>
+      <w:r>
+        <w:t xml:space="preserve">Date: </w:t>
+      </w:r>
+      <w:r>
+        <w:tab/>
+        <w:t>16</w:t>
+      </w:r>
+      <w:r>
+        <w:t>/</w:t>
+      </w:r>
+      <w:r>
+        <w:t>11</w:t>
+      </w:r>
+      <w:r>
+        <w:t>/2024</w:t>
+      </w:r>
+    </w:p>
+    <w:p>
       <w:pPr>
         <w:pStyle w:val="ListParagraph"/>
         <w:numPr>
           <w:ilvl w:val="0"/>
-          <w:numId w:val="2"/>
+          <w:numId w:val="5"/>
         </w:numPr>
         <w:rPr>
           <w:b/>
           <w:bCs/>
+          <w:highlight w:val="yellow"/>
         </w:rPr>
       </w:pPr>
       <w:r>
@@ -22,6 +55,7 @@
           <w:kern w:val="0"/>
           <w:sz w:val="21"/>
           <w:szCs w:val="21"/>
+          <w:highlight w:val="yellow"/>
           <w:lang w:eastAsia="en-IN"/>
           <w14:ligatures w14:val="none"/>
         </w:rPr>
@@ -35,6 +69,7 @@
           <w:kern w:val="0"/>
           <w:sz w:val="21"/>
           <w:szCs w:val="21"/>
+          <w:highlight w:val="yellow"/>
           <w:lang w:eastAsia="en-IN"/>
           <w14:ligatures w14:val="none"/>
         </w:rPr>
@@ -48,6 +83,7 @@
           <w:kern w:val="0"/>
           <w:sz w:val="21"/>
           <w:szCs w:val="21"/>
+          <w:highlight w:val="yellow"/>
           <w:lang w:eastAsia="en-IN"/>
           <w14:ligatures w14:val="none"/>
         </w:rPr>
@@ -61,6 +97,7 @@
           <w:kern w:val="0"/>
           <w:sz w:val="21"/>
           <w:szCs w:val="21"/>
+          <w:highlight w:val="yellow"/>
           <w:lang w:eastAsia="en-IN"/>
           <w14:ligatures w14:val="none"/>
         </w:rPr>
@@ -74,10 +111,11 @@
           <w:kern w:val="0"/>
           <w:sz w:val="21"/>
           <w:szCs w:val="21"/>
+          <w:highlight w:val="yellow"/>
           <w:lang w:eastAsia="en-IN"/>
           <w14:ligatures w14:val="none"/>
         </w:rPr>
-        <w:t>with public key</w:t>
+        <w:t xml:space="preserve">in azure </w:t>
       </w:r>
       <w:r>
         <w:rPr>
@@ -87,10 +125,11 @@
           <w:kern w:val="0"/>
           <w:sz w:val="21"/>
           <w:szCs w:val="21"/>
+          <w:highlight w:val="yellow"/>
           <w:lang w:eastAsia="en-IN"/>
           <w14:ligatures w14:val="none"/>
         </w:rPr>
-        <w:t xml:space="preserve"> (listed below) </w:t>
+        <w:t>with public key</w:t>
       </w:r>
       <w:r>
         <w:rPr>
@@ -100,10 +139,11 @@
           <w:kern w:val="0"/>
           <w:sz w:val="21"/>
           <w:szCs w:val="21"/>
+          <w:highlight w:val="yellow"/>
           <w:lang w:eastAsia="en-IN"/>
           <w14:ligatures w14:val="none"/>
         </w:rPr>
-        <w:t xml:space="preserve">and ip </w:t>
+        <w:t xml:space="preserve"> (listed below) </w:t>
       </w:r>
       <w:r>
         <w:rPr>
@@ -113,10 +153,11 @@
           <w:kern w:val="0"/>
           <w:sz w:val="21"/>
           <w:szCs w:val="21"/>
+          <w:highlight w:val="yellow"/>
           <w:lang w:eastAsia="en-IN"/>
           <w14:ligatures w14:val="none"/>
         </w:rPr>
-        <w:t>(172.176.249.83</w:t>
+        <w:t xml:space="preserve">and ip </w:t>
       </w:r>
       <w:r>
         <w:rPr>
@@ -126,14 +167,32 @@
           <w:kern w:val="0"/>
           <w:sz w:val="21"/>
           <w:szCs w:val="21"/>
+          <w:highlight w:val="yellow"/>
           <w:lang w:eastAsia="en-IN"/>
           <w14:ligatures w14:val="none"/>
         </w:rPr>
+        <w:t>(172.176.249.83</w:t>
+      </w:r>
+      <w:r>
+        <w:rPr>
+          <w:rFonts w:ascii="Segoe UI" w:eastAsia="Times New Roman" w:hAnsi="Segoe UI" w:cs="Segoe UI"/>
+          <w:b/>
+          <w:bCs/>
+          <w:kern w:val="0"/>
+          <w:sz w:val="21"/>
+          <w:szCs w:val="21"/>
+          <w:highlight w:val="yellow"/>
+          <w:lang w:eastAsia="en-IN"/>
+          <w14:ligatures w14:val="none"/>
+        </w:rPr>
         <w:t>: TESTVM)</w:t>
       </w:r>
     </w:p>
     <w:p>
       <w:r>
+        <w:rPr>
+          <w:noProof/>
+        </w:rPr>
         <w:drawing>
           <wp:inline distT="0" distB="0" distL="0" distR="0" wp14:anchorId="3046F8AC" wp14:editId="557672D3">
             <wp:extent cx="5731510" cy="2464435"/>
@@ -189,6 +248,9 @@
     </w:p>
     <w:p>
       <w:r>
+        <w:rPr>
+          <w:noProof/>
+        </w:rPr>
         <w:drawing>
           <wp:inline distT="0" distB="0" distL="0" distR="0" wp14:anchorId="1FD8D346" wp14:editId="7804BDB1">
             <wp:extent cx="5731510" cy="2454910"/>
@@ -226,10 +288,108 @@
         </w:drawing>
       </w:r>
     </w:p>
-    <w:p/>
-    <w:p>
-      <w:r>
+    <w:p>
+      <w:pPr>
+        <w:pStyle w:val="ListParagraph"/>
+        <w:numPr>
+          <w:ilvl w:val="0"/>
+          <w:numId w:val="1"/>
+        </w:numPr>
+      </w:pPr>
+      <w:r>
+        <w:t>Hosted added and pinged</w:t>
+      </w:r>
+    </w:p>
+    <w:p>
+      <w:r>
+        <w:rPr>
+          <w:noProof/>
+        </w:rPr>
         <w:lastRenderedPageBreak/>
+        <w:drawing>
+          <wp:inline distT="0" distB="0" distL="0" distR="0" wp14:anchorId="56F5BC7F" wp14:editId="16323A1F">
+            <wp:extent cx="5731510" cy="2925445"/>
+            <wp:effectExtent l="0" t="0" r="2540" b="8255"/>
+            <wp:docPr id="1037011939" name="Picture 1"/>
+            <wp:cNvGraphicFramePr>
+              <a:graphicFrameLocks xmlns:a="http://schemas.openxmlformats.org/drawingml/2006/main" noChangeAspect="1"/>
+            </wp:cNvGraphicFramePr>
+            <a:graphic xmlns:a="http://schemas.openxmlformats.org/drawingml/2006/main">
+              <a:graphicData uri="http://schemas.openxmlformats.org/drawingml/2006/picture">
+                <pic:pic xmlns:pic="http://schemas.openxmlformats.org/drawingml/2006/picture">
+                  <pic:nvPicPr>
+                    <pic:cNvPr id="1037011939" name=""/>
+                    <pic:cNvPicPr/>
+                  </pic:nvPicPr>
+                  <pic:blipFill>
+                    <a:blip r:embed="rId7"/>
+                    <a:stretch>
+                      <a:fillRect/>
+                    </a:stretch>
+                  </pic:blipFill>
+                  <pic:spPr>
+                    <a:xfrm>
+                      <a:off x="0" y="0"/>
+                      <a:ext cx="5731510" cy="2925445"/>
+                    </a:xfrm>
+                    <a:prstGeom prst="rect">
+                      <a:avLst/>
+                    </a:prstGeom>
+                  </pic:spPr>
+                </pic:pic>
+              </a:graphicData>
+            </a:graphic>
+          </wp:inline>
+        </w:drawing>
+      </w:r>
+    </w:p>
+    <w:p>
+      <w:r>
+        <w:rPr>
+          <w:noProof/>
+        </w:rPr>
+        <w:drawing>
+          <wp:inline distT="0" distB="0" distL="0" distR="0" wp14:anchorId="455AF3C2" wp14:editId="7ED337BA">
+            <wp:extent cx="5731510" cy="882015"/>
+            <wp:effectExtent l="0" t="0" r="2540" b="0"/>
+            <wp:docPr id="1152057282" name="Picture 1"/>
+            <wp:cNvGraphicFramePr>
+              <a:graphicFrameLocks xmlns:a="http://schemas.openxmlformats.org/drawingml/2006/main" noChangeAspect="1"/>
+            </wp:cNvGraphicFramePr>
+            <a:graphic xmlns:a="http://schemas.openxmlformats.org/drawingml/2006/main">
+              <a:graphicData uri="http://schemas.openxmlformats.org/drawingml/2006/picture">
+                <pic:pic xmlns:pic="http://schemas.openxmlformats.org/drawingml/2006/picture">
+                  <pic:nvPicPr>
+                    <pic:cNvPr id="1152057282" name=""/>
+                    <pic:cNvPicPr/>
+                  </pic:nvPicPr>
+                  <pic:blipFill>
+                    <a:blip r:embed="rId8"/>
+                    <a:stretch>
+                      <a:fillRect/>
+                    </a:stretch>
+                  </pic:blipFill>
+                  <pic:spPr>
+                    <a:xfrm>
+                      <a:off x="0" y="0"/>
+                      <a:ext cx="5731510" cy="882015"/>
+                    </a:xfrm>
+                    <a:prstGeom prst="rect">
+                      <a:avLst/>
+                    </a:prstGeom>
+                  </pic:spPr>
+                </pic:pic>
+              </a:graphicData>
+            </a:graphic>
+          </wp:inline>
+        </w:drawing>
+      </w:r>
+    </w:p>
+    <w:p>
+      <w:r>
+        <w:rPr>
+          <w:noProof/>
+        </w:rPr>
         <w:drawing>
           <wp:inline distT="0" distB="0" distL="0" distR="0" wp14:anchorId="7B56E1A5" wp14:editId="5833B0D1">
             <wp:extent cx="5731510" cy="2503805"/>
@@ -246,7 +406,7 @@
                     <pic:cNvPicPr/>
                   </pic:nvPicPr>
                   <pic:blipFill>
-                    <a:blip r:embed="rId7"/>
+                    <a:blip r:embed="rId9"/>
                     <a:stretch>
                       <a:fillRect/>
                     </a:stretch>
@@ -272,8 +432,58 @@
         <w:pStyle w:val="ListParagraph"/>
         <w:numPr>
           <w:ilvl w:val="0"/>
+          <w:numId w:val="6"/>
+        </w:numPr>
+        <w:rPr>
+          <w:b/>
+          <w:bCs/>
+          <w:highlight w:val="yellow"/>
+        </w:rPr>
+      </w:pPr>
+      <w:r>
+        <w:rPr>
+          <w:b/>
+          <w:bCs/>
+          <w:highlight w:val="yellow"/>
+        </w:rPr>
+        <w:t xml:space="preserve">. </w:t>
+      </w:r>
+      <w:r>
+        <w:rPr>
+          <w:b/>
+          <w:bCs/>
+          <w:highlight w:val="yellow"/>
+        </w:rPr>
+        <w:t xml:space="preserve">store the certificate in ansible </w:t>
+      </w:r>
+      <w:r>
+        <w:rPr>
+          <w:b/>
+          <w:bCs/>
+          <w:highlight w:val="yellow"/>
+        </w:rPr>
+        <w:t>vault.</w:t>
+      </w:r>
+      <w:r>
+        <w:rPr>
+          <w:b/>
+          <w:bCs/>
+          <w:highlight w:val="yellow"/>
+        </w:rPr>
+        <w:t xml:space="preserve"> </w:t>
+      </w:r>
+    </w:p>
+    <w:p>
+      <w:pPr>
+        <w:pStyle w:val="ListParagraph"/>
+        <w:numPr>
+          <w:ilvl w:val="0"/>
           <w:numId w:val="1"/>
         </w:numPr>
+        <w:rPr>
+          <w:b/>
+          <w:bCs/>
+        </w:rPr>
       </w:pPr>
       <w:r>
         <w:t xml:space="preserve">Created ssh key </w:t>
@@ -288,23 +498,96 @@
         <w:t xml:space="preserve"> </w:t>
       </w:r>
       <w:r>
-        <w:t>and placed private</w:t>
-      </w:r>
-      <w:r>
+        <w:t xml:space="preserve">and </w:t>
+      </w:r>
+      <w:r>
+        <w:rPr>
+          <w:b/>
+          <w:bCs/>
+        </w:rPr>
+        <w:t>placed private</w:t>
+      </w:r>
+      <w:r>
+        <w:rPr>
+          <w:b/>
+          <w:bCs/>
+        </w:rPr>
         <w:t xml:space="preserve"> key stored in secrets.yml</w:t>
       </w:r>
       <w:r>
+        <w:rPr>
+          <w:b/>
+          <w:bCs/>
+        </w:rPr>
         <w:t xml:space="preserve"> ansible vault</w:t>
       </w:r>
       <w:r>
+        <w:rPr>
+          <w:b/>
+          <w:bCs/>
+        </w:rPr>
         <w:t>.</w:t>
       </w:r>
     </w:p>
     <w:p>
-      <w:r>
+      <w:pPr>
+        <w:rPr>
+          <w:b/>
+          <w:bCs/>
+        </w:rPr>
+      </w:pPr>
+      <w:r>
+        <w:rPr>
+          <w:b/>
+          <w:bCs/>
+          <w:noProof/>
+        </w:rPr>
         <w:drawing>
-          <wp:inline distT="0" distB="0" distL="0" distR="0" wp14:anchorId="7B82D5A9" wp14:editId="654BB040">
-            <wp:extent cx="5531134" cy="2540131"/>
+          <wp:inline distT="0" distB="0" distL="0" distR="0" wp14:anchorId="716CA0B3" wp14:editId="2113D1E5">
+            <wp:extent cx="5731510" cy="386715"/>
+            <wp:effectExtent l="0" t="0" r="2540" b="0"/>
+            <wp:docPr id="1858053326" name="Picture 1"/>
+            <wp:cNvGraphicFramePr>
+              <a:graphicFrameLocks xmlns:a="http://schemas.openxmlformats.org/drawingml/2006/main" noChangeAspect="1"/>
+            </wp:cNvGraphicFramePr>
+            <a:graphic xmlns:a="http://schemas.openxmlformats.org/drawingml/2006/main">
+              <a:graphicData uri="http://schemas.openxmlformats.org/drawingml/2006/picture">
+                <pic:pic xmlns:pic="http://schemas.openxmlformats.org/drawingml/2006/picture">
+                  <pic:nvPicPr>
+                    <pic:cNvPr id="1858053326" name=""/>
+                    <pic:cNvPicPr/>
+                  </pic:nvPicPr>
+                  <pic:blipFill>
+                    <a:blip r:embed="rId10"/>
+                    <a:stretch>
+                      <a:fillRect/>
+                    </a:stretch>
+                  </pic:blipFill>
+                  <pic:spPr>
+                    <a:xfrm>
+                      <a:off x="0" y="0"/>
+                      <a:ext cx="5731510" cy="386715"/>
+                    </a:xfrm>
+                    <a:prstGeom prst="rect">
+                      <a:avLst/>
+                    </a:prstGeom>
+                  </pic:spPr>
+                </pic:pic>
+              </a:graphicData>
+            </a:graphic>
+          </wp:inline>
+        </w:drawing>
+      </w:r>
+    </w:p>
+    <w:p>
+      <w:r>
+        <w:rPr>
+          <w:noProof/>
+        </w:rPr>
+        <w:lastRenderedPageBreak/>
+        <w:drawing>
+          <wp:inline distT="0" distB="0" distL="0" distR="0" wp14:anchorId="7B82D5A9" wp14:editId="6E550CDD">
+            <wp:extent cx="5779790" cy="2540000"/>
             <wp:effectExtent l="0" t="0" r="0" b="0"/>
             <wp:docPr id="1456446630" name="Picture 1"/>
             <wp:cNvGraphicFramePr>
@@ -318,7 +601,7 @@
                     <pic:cNvPicPr/>
                   </pic:nvPicPr>
                   <pic:blipFill>
-                    <a:blip r:embed="rId8"/>
+                    <a:blip r:embed="rId11"/>
                     <a:stretch>
                       <a:fillRect/>
                     </a:stretch>
@@ -326,7 +609,7 @@
                   <pic:spPr>
                     <a:xfrm>
                       <a:off x="0" y="0"/>
-                      <a:ext cx="5531134" cy="2540131"/>
+                      <a:ext cx="5781198" cy="2540619"/>
                     </a:xfrm>
                     <a:prstGeom prst="rect">
                       <a:avLst/>
@@ -340,10 +623,27 @@
       </w:r>
     </w:p>
     <w:p>
-      <w:r>
-        <w:t>3 .</w:t>
-      </w:r>
-      <w:r>
+      <w:pPr>
+        <w:rPr>
+          <w:b/>
+          <w:bCs/>
+          <w:highlight w:val="yellow"/>
+        </w:rPr>
+      </w:pPr>
+      <w:r>
+        <w:rPr>
+          <w:b/>
+          <w:bCs/>
+          <w:highlight w:val="yellow"/>
+        </w:rPr>
+        <w:t>3.</w:t>
+      </w:r>
+      <w:r>
+        <w:rPr>
+          <w:b/>
+          <w:bCs/>
+          <w:highlight w:val="yellow"/>
+        </w:rPr>
         <w:t xml:space="preserve"> Using the host created above perform the below operation using ansible playbook</w:t>
       </w:r>
     </w:p>
@@ -354,16 +654,46 @@
           <w:ilvl w:val="0"/>
           <w:numId w:val="4"/>
         </w:numPr>
-      </w:pPr>
-      <w:r>
+        <w:rPr>
+          <w:highlight w:val="yellow"/>
+        </w:rPr>
+      </w:pPr>
+      <w:r>
+        <w:rPr>
+          <w:b/>
+          <w:bCs/>
+          <w:highlight w:val="yellow"/>
+        </w:rPr>
         <w:t xml:space="preserve">Install terraform and git on the </w:t>
       </w:r>
       <w:r>
-        <w:t>machine : installed through commands.</w:t>
-      </w:r>
-    </w:p>
-    <w:p>
-      <w:r>
+        <w:rPr>
+          <w:b/>
+          <w:bCs/>
+          <w:highlight w:val="yellow"/>
+        </w:rPr>
+        <w:t>machine:</w:t>
+      </w:r>
+      <w:r>
+        <w:rPr>
+          <w:b/>
+          <w:bCs/>
+          <w:highlight w:val="yellow"/>
+        </w:rPr>
+        <w:t xml:space="preserve"> installed through commands</w:t>
+      </w:r>
+      <w:r>
+        <w:rPr>
+          <w:highlight w:val="yellow"/>
+        </w:rPr>
+        <w:t>.</w:t>
+      </w:r>
+    </w:p>
+    <w:p>
+      <w:r>
+        <w:rPr>
+          <w:noProof/>
+        </w:rPr>
         <w:drawing>
           <wp:inline distT="0" distB="0" distL="0" distR="0" wp14:anchorId="1579E3E5" wp14:editId="0F832D9F">
             <wp:extent cx="5731510" cy="1517650"/>
@@ -380,7 +710,7 @@
                     <pic:cNvPicPr/>
                   </pic:nvPicPr>
                   <pic:blipFill>
-                    <a:blip r:embed="rId9"/>
+                    <a:blip r:embed="rId12"/>
                     <a:stretch>
                       <a:fillRect/>
                     </a:stretch>
@@ -413,14 +743,7 @@
           <w:b/>
           <w:bCs/>
         </w:rPr>
-        <w:t xml:space="preserve">Playbook script : </w:t>
-      </w:r>
-      <w:r>
-        <w:rPr>
-          <w:b/>
-          <w:bCs/>
-        </w:rPr>
-        <w:t>---</w:t>
+        <w:t>Playbook script : ---</w:t>
       </w:r>
     </w:p>
     <w:p>
@@ -452,137 +775,137 @@
         <w:spacing w:after="0"/>
       </w:pPr>
       <w:r>
+        <w:t xml:space="preserve">  tasks:</w:t>
+      </w:r>
+    </w:p>
+    <w:p>
+      <w:pPr>
+        <w:spacing w:after="0"/>
+      </w:pPr>
+      <w:r>
+        <w:t xml:space="preserve">    - name: Install required packages (Terraform and Git)</w:t>
+      </w:r>
+    </w:p>
+    <w:p>
+      <w:pPr>
+        <w:spacing w:after="0"/>
+      </w:pPr>
+      <w:r>
+        <w:t xml:space="preserve">      apt:</w:t>
+      </w:r>
+    </w:p>
+    <w:p>
+      <w:pPr>
+        <w:spacing w:after="0"/>
+      </w:pPr>
+      <w:r>
+        <w:t xml:space="preserve">        name:</w:t>
+      </w:r>
+    </w:p>
+    <w:p>
+      <w:pPr>
+        <w:spacing w:after="0"/>
+      </w:pPr>
+      <w:r>
+        <w:t xml:space="preserve">          - terraform</w:t>
+      </w:r>
+    </w:p>
+    <w:p>
+      <w:pPr>
+        <w:spacing w:after="0"/>
+      </w:pPr>
+      <w:r>
+        <w:t xml:space="preserve">          - git</w:t>
+      </w:r>
+    </w:p>
+    <w:p>
+      <w:pPr>
+        <w:spacing w:after="0"/>
+      </w:pPr>
+      <w:r>
+        <w:t xml:space="preserve">        state: present</w:t>
+      </w:r>
+    </w:p>
+    <w:p>
+      <w:pPr>
+        <w:spacing w:after="0"/>
+      </w:pPr>
+      <w:r>
+        <w:t xml:space="preserve">        update_cache: yes</w:t>
+      </w:r>
+    </w:p>
+    <w:p>
+      <w:pPr>
+        <w:spacing w:after="0"/>
+      </w:pPr>
+    </w:p>
+    <w:p>
+      <w:pPr>
+        <w:spacing w:after="0"/>
+      </w:pPr>
+      <w:r>
+        <w:t xml:space="preserve">    - name: Clone the Terraform GitHub repository</w:t>
+      </w:r>
+    </w:p>
+    <w:p>
+      <w:pPr>
+        <w:spacing w:after="0"/>
+      </w:pPr>
+      <w:r>
+        <w:t xml:space="preserve">      git:</w:t>
+      </w:r>
+    </w:p>
+    <w:p>
+      <w:pPr>
+        <w:spacing w:after="0"/>
+      </w:pPr>
+      <w:r>
+        <w:t xml:space="preserve">        repo: "https://github.com/Anuaniyammal/Terraform-tasks.git"</w:t>
+      </w:r>
+    </w:p>
+    <w:p>
+      <w:pPr>
+        <w:spacing w:after="0"/>
+      </w:pPr>
+      <w:r>
+        <w:t xml:space="preserve">        dest: /tmp/Terraform-tasks</w:t>
+      </w:r>
+    </w:p>
+    <w:p>
+      <w:pPr>
+        <w:spacing w:after="0"/>
+      </w:pPr>
+      <w:r>
+        <w:t xml:space="preserve">        version: main</w:t>
+      </w:r>
+    </w:p>
+    <w:p>
+      <w:pPr>
+        <w:spacing w:after="0"/>
+      </w:pPr>
+    </w:p>
+    <w:p>
+      <w:pPr>
+        <w:spacing w:after="0"/>
+      </w:pPr>
+      <w:r>
+        <w:t xml:space="preserve">    - name: Change directory to "Windows VM" folder and execute Terraform scripts</w:t>
+      </w:r>
+    </w:p>
+    <w:p>
+      <w:pPr>
+        <w:spacing w:after="0"/>
+      </w:pPr>
+      <w:r>
+        <w:t xml:space="preserve">      shell: |</w:t>
+      </w:r>
+    </w:p>
+    <w:p>
+      <w:pPr>
+        <w:spacing w:after="0"/>
+      </w:pPr>
+      <w:r>
         <w:lastRenderedPageBreak/>
-        <w:t xml:space="preserve">  tasks:</w:t>
-      </w:r>
-    </w:p>
-    <w:p>
-      <w:pPr>
-        <w:spacing w:after="0"/>
-      </w:pPr>
-      <w:r>
-        <w:t xml:space="preserve">    - name: Install required packages (Terraform and Git)</w:t>
-      </w:r>
-    </w:p>
-    <w:p>
-      <w:pPr>
-        <w:spacing w:after="0"/>
-      </w:pPr>
-      <w:r>
-        <w:t xml:space="preserve">      apt:</w:t>
-      </w:r>
-    </w:p>
-    <w:p>
-      <w:pPr>
-        <w:spacing w:after="0"/>
-      </w:pPr>
-      <w:r>
-        <w:t xml:space="preserve">        name:</w:t>
-      </w:r>
-    </w:p>
-    <w:p>
-      <w:pPr>
-        <w:spacing w:after="0"/>
-      </w:pPr>
-      <w:r>
-        <w:t xml:space="preserve">          - terraform</w:t>
-      </w:r>
-    </w:p>
-    <w:p>
-      <w:pPr>
-        <w:spacing w:after="0"/>
-      </w:pPr>
-      <w:r>
-        <w:t xml:space="preserve">          - git</w:t>
-      </w:r>
-    </w:p>
-    <w:p>
-      <w:pPr>
-        <w:spacing w:after="0"/>
-      </w:pPr>
-      <w:r>
-        <w:t xml:space="preserve">        state: present</w:t>
-      </w:r>
-    </w:p>
-    <w:p>
-      <w:pPr>
-        <w:spacing w:after="0"/>
-      </w:pPr>
-      <w:r>
-        <w:t xml:space="preserve">        update_cache: yes</w:t>
-      </w:r>
-    </w:p>
-    <w:p>
-      <w:pPr>
-        <w:spacing w:after="0"/>
-      </w:pPr>
-    </w:p>
-    <w:p>
-      <w:pPr>
-        <w:spacing w:after="0"/>
-      </w:pPr>
-      <w:r>
-        <w:t xml:space="preserve">    - name: Clone the Terraform GitHub repository</w:t>
-      </w:r>
-    </w:p>
-    <w:p>
-      <w:pPr>
-        <w:spacing w:after="0"/>
-      </w:pPr>
-      <w:r>
-        <w:t xml:space="preserve">      git:</w:t>
-      </w:r>
-    </w:p>
-    <w:p>
-      <w:pPr>
-        <w:spacing w:after="0"/>
-      </w:pPr>
-      <w:r>
-        <w:t xml:space="preserve">        repo: "https://github.com/Anuaniyammal/Terraform-tasks.git"</w:t>
-      </w:r>
-    </w:p>
-    <w:p>
-      <w:pPr>
-        <w:spacing w:after="0"/>
-      </w:pPr>
-      <w:r>
-        <w:t xml:space="preserve">        dest: /tmp/Terraform-tasks</w:t>
-      </w:r>
-    </w:p>
-    <w:p>
-      <w:pPr>
-        <w:spacing w:after="0"/>
-      </w:pPr>
-      <w:r>
-        <w:t xml:space="preserve">        version: main</w:t>
-      </w:r>
-    </w:p>
-    <w:p>
-      <w:pPr>
-        <w:spacing w:after="0"/>
-      </w:pPr>
-    </w:p>
-    <w:p>
-      <w:pPr>
-        <w:spacing w:after="0"/>
-      </w:pPr>
-      <w:r>
-        <w:t xml:space="preserve">    - name: Change directory to "Windows VM" folder and execute Terraform scripts</w:t>
-      </w:r>
-    </w:p>
-    <w:p>
-      <w:pPr>
-        <w:spacing w:after="0"/>
-      </w:pPr>
-      <w:r>
-        <w:t xml:space="preserve">      shell: |</w:t>
-      </w:r>
-    </w:p>
-    <w:p>
-      <w:pPr>
-        <w:spacing w:after="0"/>
-      </w:pPr>
-      <w:r>
         <w:t xml:space="preserve">        cd /tmp/Terraform-tasks/Windows\ VM</w:t>
       </w:r>
     </w:p>
@@ -667,9 +990,56 @@
     </w:p>
     <w:p>
       <w:pPr>
-        <w:spacing w:after="0"/>
-      </w:pPr>
-      <w:r>
+        <w:pStyle w:val="ListParagraph"/>
+        <w:numPr>
+          <w:ilvl w:val="0"/>
+          <w:numId w:val="4"/>
+        </w:numPr>
+        <w:spacing w:after="0"/>
+        <w:rPr>
+          <w:b/>
+          <w:bCs/>
+          <w:highlight w:val="yellow"/>
+        </w:rPr>
+      </w:pPr>
+      <w:r>
+        <w:rPr>
+          <w:b/>
+          <w:bCs/>
+          <w:highlight w:val="yellow"/>
+        </w:rPr>
+        <w:t xml:space="preserve">Clone the git repo which has tf </w:t>
+      </w:r>
+      <w:r>
+        <w:rPr>
+          <w:b/>
+          <w:bCs/>
+          <w:highlight w:val="yellow"/>
+        </w:rPr>
+        <w:t>scripts:</w:t>
+      </w:r>
+      <w:r>
+        <w:rPr>
+          <w:b/>
+          <w:bCs/>
+          <w:highlight w:val="yellow"/>
+        </w:rPr>
+        <w:t xml:space="preserve"> </w:t>
+      </w:r>
+    </w:p>
+    <w:p>
+      <w:pPr>
+        <w:spacing w:after="0"/>
+      </w:pPr>
+    </w:p>
+    <w:p>
+      <w:pPr>
+        <w:spacing w:after="0"/>
+      </w:pPr>
+      <w:r>
+        <w:rPr>
+          <w:noProof/>
+        </w:rPr>
         <w:drawing>
           <wp:inline distT="0" distB="0" distL="0" distR="0" wp14:anchorId="1D7C5EDF" wp14:editId="5591FAF7">
             <wp:extent cx="5731510" cy="2895600"/>
@@ -686,7 +1056,7 @@
                     <pic:cNvPicPr/>
                   </pic:nvPicPr>
                   <pic:blipFill>
-                    <a:blip r:embed="rId10"/>
+                    <a:blip r:embed="rId13"/>
                     <a:stretch>
                       <a:fillRect/>
                     </a:stretch>
@@ -708,19 +1078,101 @@
       </w:r>
     </w:p>
     <w:p>
-      <w:r>
-        <w:t xml:space="preserve">               </w:t>
-      </w:r>
-    </w:p>
-    <w:p/>
-    <w:p/>
-    <w:p>
-      <w:r>
+      <w:pPr>
+        <w:spacing w:after="0"/>
+      </w:pPr>
+    </w:p>
+    <w:p>
+      <w:pPr>
+        <w:pStyle w:val="ListParagraph"/>
+        <w:numPr>
+          <w:ilvl w:val="0"/>
+          <w:numId w:val="4"/>
+        </w:numPr>
+        <w:spacing w:after="0"/>
+        <w:rPr>
+          <w:b/>
+          <w:bCs/>
+          <w:highlight w:val="yellow"/>
+        </w:rPr>
+      </w:pPr>
+      <w:r>
+        <w:rPr>
+          <w:b/>
+          <w:bCs/>
+          <w:highlight w:val="yellow"/>
+        </w:rPr>
+        <w:t>Execute the tf script</w:t>
+      </w:r>
+      <w:r>
+        <w:rPr>
+          <w:b/>
+          <w:bCs/>
+          <w:highlight w:val="yellow"/>
+        </w:rPr>
+        <w:t xml:space="preserve"> (</w:t>
+      </w:r>
+      <w:r>
+        <w:rPr>
+          <w:b/>
+          <w:bCs/>
+        </w:rPr>
+        <w:t>https://github.com/Anuaniyammal/Terraform-tasks/tree/e146610819adf82cc94f34cafacab85c4511d13d/Windows%20VM</w:t>
+      </w:r>
+      <w:r>
+        <w:rPr>
+          <w:b/>
+          <w:bCs/>
+        </w:rPr>
+        <w:t>)</w:t>
+      </w:r>
+    </w:p>
+    <w:p>
+      <w:pPr>
+        <w:pStyle w:val="ListParagraph"/>
+        <w:spacing w:after="0"/>
+        <w:rPr>
+          <w:b/>
+          <w:bCs/>
+          <w:highlight w:val="yellow"/>
+        </w:rPr>
+      </w:pPr>
+      <w:r>
+        <w:rPr>
+          <w:b/>
+          <w:bCs/>
+          <w:highlight w:val="yellow"/>
+        </w:rPr>
+        <w:t xml:space="preserve"> and capture the </w:t>
+      </w:r>
+      <w:r>
+        <w:rPr>
+          <w:b/>
+          <w:bCs/>
+          <w:highlight w:val="yellow"/>
+        </w:rPr>
+        <w:t>output:</w:t>
+      </w:r>
+    </w:p>
+    <w:p>
+      <w:pPr>
+        <w:spacing w:after="0"/>
+      </w:pPr>
+    </w:p>
+    <w:p>
+      <w:pPr>
+        <w:spacing w:after="0"/>
+      </w:pPr>
+      <w:r>
+        <w:rPr>
+          <w:noProof/>
+        </w:rPr>
+        <w:lastRenderedPageBreak/>
         <w:drawing>
-          <wp:inline distT="0" distB="0" distL="0" distR="0" wp14:anchorId="6A0185F2" wp14:editId="49EE503A">
-            <wp:extent cx="5731510" cy="2517140"/>
+          <wp:inline distT="0" distB="0" distL="0" distR="0" wp14:anchorId="6DBD8504" wp14:editId="473BE8EE">
+            <wp:extent cx="5731510" cy="2747645"/>
             <wp:effectExtent l="0" t="0" r="2540" b="0"/>
-            <wp:docPr id="467108561" name="Picture 1"/>
+            <wp:docPr id="1800578971" name="Picture 1"/>
             <wp:cNvGraphicFramePr>
               <a:graphicFrameLocks xmlns:a="http://schemas.openxmlformats.org/drawingml/2006/main" noChangeAspect="1"/>
             </wp:cNvGraphicFramePr>
@@ -728,11 +1180,11 @@
               <a:graphicData uri="http://schemas.openxmlformats.org/drawingml/2006/picture">
                 <pic:pic xmlns:pic="http://schemas.openxmlformats.org/drawingml/2006/picture">
                   <pic:nvPicPr>
-                    <pic:cNvPr id="467108561" name=""/>
+                    <pic:cNvPr id="1800578971" name=""/>
                     <pic:cNvPicPr/>
                   </pic:nvPicPr>
                   <pic:blipFill>
-                    <a:blip r:embed="rId11"/>
+                    <a:blip r:embed="rId14"/>
                     <a:stretch>
                       <a:fillRect/>
                     </a:stretch>
@@ -740,7 +1192,7 @@
                   <pic:spPr>
                     <a:xfrm>
                       <a:off x="0" y="0"/>
-                      <a:ext cx="5731510" cy="2517140"/>
+                      <a:ext cx="5731510" cy="2747645"/>
                     </a:xfrm>
                     <a:prstGeom prst="rect">
                       <a:avLst/>
@@ -752,6 +1204,457 @@
           </wp:inline>
         </w:drawing>
       </w:r>
+    </w:p>
+    <w:p>
+      <w:pPr>
+        <w:spacing w:after="0"/>
+      </w:pPr>
+      <w:r>
+        <w:rPr>
+          <w:noProof/>
+        </w:rPr>
+        <w:drawing>
+          <wp:inline distT="0" distB="0" distL="0" distR="0" wp14:anchorId="708435E3" wp14:editId="0D35DAB9">
+            <wp:extent cx="5731510" cy="2815590"/>
+            <wp:effectExtent l="0" t="0" r="2540" b="3810"/>
+            <wp:docPr id="317370477" name="Picture 1"/>
+            <wp:cNvGraphicFramePr>
+              <a:graphicFrameLocks xmlns:a="http://schemas.openxmlformats.org/drawingml/2006/main" noChangeAspect="1"/>
+            </wp:cNvGraphicFramePr>
+            <a:graphic xmlns:a="http://schemas.openxmlformats.org/drawingml/2006/main">
+              <a:graphicData uri="http://schemas.openxmlformats.org/drawingml/2006/picture">
+                <pic:pic xmlns:pic="http://schemas.openxmlformats.org/drawingml/2006/picture">
+                  <pic:nvPicPr>
+                    <pic:cNvPr id="317370477" name=""/>
+                    <pic:cNvPicPr/>
+                  </pic:nvPicPr>
+                  <pic:blipFill>
+                    <a:blip r:embed="rId15"/>
+                    <a:stretch>
+                      <a:fillRect/>
+                    </a:stretch>
+                  </pic:blipFill>
+                  <pic:spPr>
+                    <a:xfrm>
+                      <a:off x="0" y="0"/>
+                      <a:ext cx="5731510" cy="2815590"/>
+                    </a:xfrm>
+                    <a:prstGeom prst="rect">
+                      <a:avLst/>
+                    </a:prstGeom>
+                  </pic:spPr>
+                </pic:pic>
+              </a:graphicData>
+            </a:graphic>
+          </wp:inline>
+        </w:drawing>
+      </w:r>
+    </w:p>
+    <w:p>
+      <w:pPr>
+        <w:spacing w:after="0"/>
+      </w:pPr>
+    </w:p>
+    <w:p>
+      <w:pPr>
+        <w:spacing w:after="0"/>
+      </w:pPr>
+      <w:r>
+        <w:rPr>
+          <w:noProof/>
+        </w:rPr>
+        <w:drawing>
+          <wp:inline distT="0" distB="0" distL="0" distR="0" wp14:anchorId="726F8CCD" wp14:editId="78831AF3">
+            <wp:extent cx="5731510" cy="1073785"/>
+            <wp:effectExtent l="0" t="0" r="2540" b="0"/>
+            <wp:docPr id="1126080859" name="Picture 1"/>
+            <wp:cNvGraphicFramePr>
+              <a:graphicFrameLocks xmlns:a="http://schemas.openxmlformats.org/drawingml/2006/main" noChangeAspect="1"/>
+            </wp:cNvGraphicFramePr>
+            <a:graphic xmlns:a="http://schemas.openxmlformats.org/drawingml/2006/main">
+              <a:graphicData uri="http://schemas.openxmlformats.org/drawingml/2006/picture">
+                <pic:pic xmlns:pic="http://schemas.openxmlformats.org/drawingml/2006/picture">
+                  <pic:nvPicPr>
+                    <pic:cNvPr id="1126080859" name=""/>
+                    <pic:cNvPicPr/>
+                  </pic:nvPicPr>
+                  <pic:blipFill>
+                    <a:blip r:embed="rId16"/>
+                    <a:stretch>
+                      <a:fillRect/>
+                    </a:stretch>
+                  </pic:blipFill>
+                  <pic:spPr>
+                    <a:xfrm>
+                      <a:off x="0" y="0"/>
+                      <a:ext cx="5731510" cy="1073785"/>
+                    </a:xfrm>
+                    <a:prstGeom prst="rect">
+                      <a:avLst/>
+                    </a:prstGeom>
+                  </pic:spPr>
+                </pic:pic>
+              </a:graphicData>
+            </a:graphic>
+          </wp:inline>
+        </w:drawing>
+      </w:r>
+    </w:p>
+    <w:p>
+      <w:pPr>
+        <w:spacing w:after="0"/>
+        <w:rPr>
+          <w:b/>
+          <w:bCs/>
+        </w:rPr>
+      </w:pPr>
+    </w:p>
+    <w:p>
+      <w:pPr>
+        <w:spacing w:after="0"/>
+        <w:rPr>
+          <w:b/>
+          <w:bCs/>
+        </w:rPr>
+      </w:pPr>
+      <w:r>
+        <w:rPr>
+          <w:b/>
+          <w:bCs/>
+          <w:highlight w:val="yellow"/>
+        </w:rPr>
+        <w:t xml:space="preserve">Resources created and </w:t>
+      </w:r>
+      <w:r>
+        <w:rPr>
+          <w:b/>
+          <w:bCs/>
+          <w:highlight w:val="yellow"/>
+        </w:rPr>
+        <w:t>Portal snaps:</w:t>
+      </w:r>
+    </w:p>
+    <w:p>
+      <w:pPr>
+        <w:spacing w:after="0"/>
+      </w:pPr>
+    </w:p>
+    <w:p>
+      <w:pPr>
+        <w:spacing w:after="0"/>
+      </w:pPr>
+      <w:r>
+        <w:rPr>
+          <w:noProof/>
+        </w:rPr>
+        <w:lastRenderedPageBreak/>
+        <w:drawing>
+          <wp:inline distT="0" distB="0" distL="0" distR="0" wp14:anchorId="65905268" wp14:editId="7371D5A8">
+            <wp:extent cx="5731510" cy="2226310"/>
+            <wp:effectExtent l="0" t="0" r="2540" b="2540"/>
+            <wp:docPr id="1578514194" name="Picture 1"/>
+            <wp:cNvGraphicFramePr>
+              <a:graphicFrameLocks xmlns:a="http://schemas.openxmlformats.org/drawingml/2006/main" noChangeAspect="1"/>
+            </wp:cNvGraphicFramePr>
+            <a:graphic xmlns:a="http://schemas.openxmlformats.org/drawingml/2006/main">
+              <a:graphicData uri="http://schemas.openxmlformats.org/drawingml/2006/picture">
+                <pic:pic xmlns:pic="http://schemas.openxmlformats.org/drawingml/2006/picture">
+                  <pic:nvPicPr>
+                    <pic:cNvPr id="1578514194" name=""/>
+                    <pic:cNvPicPr/>
+                  </pic:nvPicPr>
+                  <pic:blipFill>
+                    <a:blip r:embed="rId17"/>
+                    <a:stretch>
+                      <a:fillRect/>
+                    </a:stretch>
+                  </pic:blipFill>
+                  <pic:spPr>
+                    <a:xfrm>
+                      <a:off x="0" y="0"/>
+                      <a:ext cx="5731510" cy="2226310"/>
+                    </a:xfrm>
+                    <a:prstGeom prst="rect">
+                      <a:avLst/>
+                    </a:prstGeom>
+                  </pic:spPr>
+                </pic:pic>
+              </a:graphicData>
+            </a:graphic>
+          </wp:inline>
+        </w:drawing>
+      </w:r>
+    </w:p>
+    <w:p>
+      <w:r>
+        <w:t xml:space="preserve">               </w:t>
+      </w:r>
+    </w:p>
+    <w:p>
+      <w:r>
+        <w:rPr>
+          <w:noProof/>
+        </w:rPr>
+        <w:drawing>
+          <wp:inline distT="0" distB="0" distL="0" distR="0" wp14:anchorId="2F7CB0E2" wp14:editId="4331B55A">
+            <wp:extent cx="5731510" cy="2322195"/>
+            <wp:effectExtent l="0" t="0" r="2540" b="1905"/>
+            <wp:docPr id="1603031024" name="Picture 1"/>
+            <wp:cNvGraphicFramePr>
+              <a:graphicFrameLocks xmlns:a="http://schemas.openxmlformats.org/drawingml/2006/main" noChangeAspect="1"/>
+            </wp:cNvGraphicFramePr>
+            <a:graphic xmlns:a="http://schemas.openxmlformats.org/drawingml/2006/main">
+              <a:graphicData uri="http://schemas.openxmlformats.org/drawingml/2006/picture">
+                <pic:pic xmlns:pic="http://schemas.openxmlformats.org/drawingml/2006/picture">
+                  <pic:nvPicPr>
+                    <pic:cNvPr id="1603031024" name=""/>
+                    <pic:cNvPicPr/>
+                  </pic:nvPicPr>
+                  <pic:blipFill>
+                    <a:blip r:embed="rId18"/>
+                    <a:stretch>
+                      <a:fillRect/>
+                    </a:stretch>
+                  </pic:blipFill>
+                  <pic:spPr>
+                    <a:xfrm>
+                      <a:off x="0" y="0"/>
+                      <a:ext cx="5731510" cy="2322195"/>
+                    </a:xfrm>
+                    <a:prstGeom prst="rect">
+                      <a:avLst/>
+                    </a:prstGeom>
+                  </pic:spPr>
+                </pic:pic>
+              </a:graphicData>
+            </a:graphic>
+          </wp:inline>
+        </w:drawing>
+      </w:r>
+    </w:p>
+    <w:p/>
+    <w:p>
+      <w:r>
+        <w:rPr>
+          <w:noProof/>
+        </w:rPr>
+        <w:drawing>
+          <wp:inline distT="0" distB="0" distL="0" distR="0" wp14:anchorId="2D7A3B60" wp14:editId="00A87839">
+            <wp:extent cx="5731510" cy="2429510"/>
+            <wp:effectExtent l="0" t="0" r="2540" b="8890"/>
+            <wp:docPr id="1074565620" name="Picture 1"/>
+            <wp:cNvGraphicFramePr>
+              <a:graphicFrameLocks xmlns:a="http://schemas.openxmlformats.org/drawingml/2006/main" noChangeAspect="1"/>
+            </wp:cNvGraphicFramePr>
+            <a:graphic xmlns:a="http://schemas.openxmlformats.org/drawingml/2006/main">
+              <a:graphicData uri="http://schemas.openxmlformats.org/drawingml/2006/picture">
+                <pic:pic xmlns:pic="http://schemas.openxmlformats.org/drawingml/2006/picture">
+                  <pic:nvPicPr>
+                    <pic:cNvPr id="1074565620" name=""/>
+                    <pic:cNvPicPr/>
+                  </pic:nvPicPr>
+                  <pic:blipFill>
+                    <a:blip r:embed="rId19"/>
+                    <a:stretch>
+                      <a:fillRect/>
+                    </a:stretch>
+                  </pic:blipFill>
+                  <pic:spPr>
+                    <a:xfrm>
+                      <a:off x="0" y="0"/>
+                      <a:ext cx="5731510" cy="2429510"/>
+                    </a:xfrm>
+                    <a:prstGeom prst="rect">
+                      <a:avLst/>
+                    </a:prstGeom>
+                  </pic:spPr>
+                </pic:pic>
+              </a:graphicData>
+            </a:graphic>
+          </wp:inline>
+        </w:drawing>
+      </w:r>
+    </w:p>
+    <w:p>
+      <w:r>
+        <w:rPr>
+          <w:noProof/>
+        </w:rPr>
+        <w:lastRenderedPageBreak/>
+        <w:drawing>
+          <wp:inline distT="0" distB="0" distL="0" distR="0" wp14:anchorId="529282CE" wp14:editId="5836864E">
+            <wp:extent cx="5731510" cy="2348865"/>
+            <wp:effectExtent l="0" t="0" r="2540" b="0"/>
+            <wp:docPr id="614825123" name="Picture 1"/>
+            <wp:cNvGraphicFramePr>
+              <a:graphicFrameLocks xmlns:a="http://schemas.openxmlformats.org/drawingml/2006/main" noChangeAspect="1"/>
+            </wp:cNvGraphicFramePr>
+            <a:graphic xmlns:a="http://schemas.openxmlformats.org/drawingml/2006/main">
+              <a:graphicData uri="http://schemas.openxmlformats.org/drawingml/2006/picture">
+                <pic:pic xmlns:pic="http://schemas.openxmlformats.org/drawingml/2006/picture">
+                  <pic:nvPicPr>
+                    <pic:cNvPr id="614825123" name=""/>
+                    <pic:cNvPicPr/>
+                  </pic:nvPicPr>
+                  <pic:blipFill>
+                    <a:blip r:embed="rId20"/>
+                    <a:stretch>
+                      <a:fillRect/>
+                    </a:stretch>
+                  </pic:blipFill>
+                  <pic:spPr>
+                    <a:xfrm>
+                      <a:off x="0" y="0"/>
+                      <a:ext cx="5731510" cy="2348865"/>
+                    </a:xfrm>
+                    <a:prstGeom prst="rect">
+                      <a:avLst/>
+                    </a:prstGeom>
+                  </pic:spPr>
+                </pic:pic>
+              </a:graphicData>
+            </a:graphic>
+          </wp:inline>
+        </w:drawing>
+      </w:r>
+    </w:p>
+    <w:p/>
+    <w:p>
+      <w:pPr>
+        <w:rPr>
+          <w:b/>
+          <w:bCs/>
+        </w:rPr>
+      </w:pPr>
+      <w:r>
+        <w:rPr>
+          <w:b/>
+          <w:bCs/>
+          <w:highlight w:val="yellow"/>
+        </w:rPr>
+        <w:t>4. create a github repository with name ABC-1611</w:t>
+      </w:r>
+    </w:p>
+    <w:p>
+      <w:r>
+        <w:drawing>
+          <wp:inline distT="0" distB="0" distL="0" distR="0" wp14:anchorId="0DD3BB22" wp14:editId="3AE43CDB">
+            <wp:extent cx="5731510" cy="2100580"/>
+            <wp:effectExtent l="0" t="0" r="2540" b="0"/>
+            <wp:docPr id="399556463" name="Picture 1"/>
+            <wp:cNvGraphicFramePr>
+              <a:graphicFrameLocks xmlns:a="http://schemas.openxmlformats.org/drawingml/2006/main" noChangeAspect="1"/>
+            </wp:cNvGraphicFramePr>
+            <a:graphic xmlns:a="http://schemas.openxmlformats.org/drawingml/2006/main">
+              <a:graphicData uri="http://schemas.openxmlformats.org/drawingml/2006/picture">
+                <pic:pic xmlns:pic="http://schemas.openxmlformats.org/drawingml/2006/picture">
+                  <pic:nvPicPr>
+                    <pic:cNvPr id="399556463" name=""/>
+                    <pic:cNvPicPr/>
+                  </pic:nvPicPr>
+                  <pic:blipFill>
+                    <a:blip r:embed="rId21"/>
+                    <a:stretch>
+                      <a:fillRect/>
+                    </a:stretch>
+                  </pic:blipFill>
+                  <pic:spPr>
+                    <a:xfrm>
+                      <a:off x="0" y="0"/>
+                      <a:ext cx="5731510" cy="2100580"/>
+                    </a:xfrm>
+                    <a:prstGeom prst="rect">
+                      <a:avLst/>
+                    </a:prstGeom>
+                  </pic:spPr>
+                </pic:pic>
+              </a:graphicData>
+            </a:graphic>
+          </wp:inline>
+        </w:drawing>
+      </w:r>
+    </w:p>
+    <w:p>
+      <w:pPr>
+        <w:rPr>
+          <w:b/>
+          <w:bCs/>
+        </w:rPr>
+      </w:pPr>
+    </w:p>
+    <w:p>
+      <w:pPr>
+        <w:rPr>
+          <w:b/>
+          <w:bCs/>
+        </w:rPr>
+      </w:pPr>
+      <w:r>
+        <w:rPr>
+          <w:b/>
+          <w:bCs/>
+          <w:highlight w:val="yellow"/>
+        </w:rPr>
+        <w:t>5. push the playbook configuration to the repo</w:t>
+      </w:r>
+    </w:p>
+    <w:p>
+      <w:pPr>
+        <w:rPr>
+          <w:b/>
+          <w:bCs/>
+        </w:rPr>
+      </w:pPr>
+      <w:r>
+        <w:rPr>
+          <w:b/>
+          <w:bCs/>
+          <w:noProof/>
+        </w:rPr>
+        <w:drawing>
+          <wp:inline distT="0" distB="0" distL="0" distR="0" wp14:anchorId="55A2E130" wp14:editId="17E9150D">
+            <wp:extent cx="6082960" cy="675640"/>
+            <wp:effectExtent l="0" t="0" r="0" b="0"/>
+            <wp:docPr id="1686803529" name="Picture 1"/>
+            <wp:cNvGraphicFramePr>
+              <a:graphicFrameLocks xmlns:a="http://schemas.openxmlformats.org/drawingml/2006/main" noChangeAspect="1"/>
+            </wp:cNvGraphicFramePr>
+            <a:graphic xmlns:a="http://schemas.openxmlformats.org/drawingml/2006/main">
+              <a:graphicData uri="http://schemas.openxmlformats.org/drawingml/2006/picture">
+                <pic:pic xmlns:pic="http://schemas.openxmlformats.org/drawingml/2006/picture">
+                  <pic:nvPicPr>
+                    <pic:cNvPr id="1686803529" name=""/>
+                    <pic:cNvPicPr/>
+                  </pic:nvPicPr>
+                  <pic:blipFill>
+                    <a:blip r:embed="rId22"/>
+                    <a:stretch>
+                      <a:fillRect/>
+                    </a:stretch>
+                  </pic:blipFill>
+                  <pic:spPr>
+                    <a:xfrm>
+                      <a:off x="0" y="0"/>
+                      <a:ext cx="6083677" cy="675720"/>
+                    </a:xfrm>
+                    <a:prstGeom prst="rect">
+                      <a:avLst/>
+                    </a:prstGeom>
+                  </pic:spPr>
+                </pic:pic>
+              </a:graphicData>
+            </a:graphic>
+          </wp:inline>
+        </w:drawing>
+      </w:r>
+    </w:p>
+    <w:p>
+      <w:pPr>
+        <w:rPr>
+          <w:b/>
+          <w:bCs/>
+        </w:rPr>
+      </w:pPr>
     </w:p>
     <w:p/>
     <w:sectPr>
@@ -767,6 +1670,96 @@
 <file path=word/numbering.xml><?xml version="1.0" encoding="utf-8"?>
 <w:numbering xmlns:wpc="http://schemas.microsoft.com/office/word/2010/wordprocessingCanvas" xmlns:cx="http://schemas.microsoft.com/office/drawing/2014/chartex" xmlns:cx1="http://schemas.microsoft.com/office/drawing/2015/9/8/chartex" xmlns:cx2="http://schemas.microsoft.com/office/drawing/2015/10/21/chartex" xmlns:cx3="http://schemas.microsoft.com/office/drawing/2016/5/9/chartex" xmlns:cx4="http://schemas.microsoft.com/office/drawing/2016/5/10/chartex" xmlns:cx5="http://schemas.microsoft.com/office/drawing/2016/5/11/chartex" xmlns:cx6="http://schemas.microsoft.com/office/drawing/2016/5/12/chartex" xmlns:cx7="http://schemas.microsoft.com/office/drawing/2016/5/13/chartex" xmlns:cx8="http://schemas.microsoft.com/office/drawing/2016/5/14/chartex" xmlns:mc="http://schemas.openxmlformats.org/markup-compatibility/2006" xmlns:aink="http://schemas.microsoft.com/office/drawing/2016/ink" xmlns:am3d="http://schemas.microsoft.com/office/drawing/2017/model3d" xmlns:o="urn:schemas-microsoft-com:office:office" xmlns:oel="http://schemas.microsoft.com/office/2019/extlst" xmlns:r="http://schemas.openxmlformats.org/officeDocument/2006/relationships" xmlns:m="http://schemas.openxmlformats.org/officeDocument/2006/math" xmlns:v="urn:schemas-microsoft-com:vml" xmlns:wp14="http://schemas.microsoft.com/office/word/2010/wordprocessingDrawing" xmlns:wp="http://schemas.openxmlformats.org/drawingml/2006/wordprocessingDrawing" xmlns:w10="urn:schemas-microsoft-com:office:word" xmlns:w="http://schemas.openxmlformats.org/wordprocessingml/2006/main" xmlns:w14="http://schemas.microsoft.com/office/word/2010/wordml" xmlns:w15="http://schemas.microsoft.com/office/word/2012/wordml" xmlns:w16cex="http://schemas.microsoft.com/office/word/2018/wordml/cex" xmlns:w16cid="http://schemas.microsoft.com/office/word/2016/wordml/cid" xmlns:w16="http://schemas.microsoft.com/office/word/2018/wordml" xmlns:w16sdtdh="http://schemas.microsoft.com/office/word/2020/wordml/sdtdatahash" xmlns:w16se="http://schemas.microsoft.com/office/word/2015/wordml/symex" xmlns:wpg="http://schemas.microsoft.com/office/word/2010/wordprocessingGroup" xmlns:wpi="http://schemas.microsoft.com/office/word/2010/wordprocessingInk" xmlns:wne="http://schemas.microsoft.com/office/word/2006/wordml" xmlns:wps="http://schemas.microsoft.com/office/word/2010/wordprocessingShape" mc:Ignorable="w14 w15 w16se w16cid w16 w16cex w16sdtdh wp14">
   <w:abstractNum w:abstractNumId="0" w15:restartNumberingAfterBreak="0">
+    <w:nsid w:val="2BC14FE6"/>
+    <w:multiLevelType w:val="hybridMultilevel"/>
+    <w:tmpl w:val="6D9EC69C"/>
+    <w:lvl w:ilvl="0" w:tplc="5CEC66BA">
+      <w:start w:val="1"/>
+      <w:numFmt w:val="decimal"/>
+      <w:lvlText w:val="%1."/>
+      <w:lvlJc w:val="left"/>
+      <w:pPr>
+        <w:ind w:left="720" w:hanging="360"/>
+      </w:pPr>
+      <w:rPr>
+        <w:rFonts w:ascii="Segoe UI" w:eastAsia="Times New Roman" w:hAnsi="Segoe UI" w:cs="Segoe UI" w:hint="default"/>
+        <w:sz w:val="21"/>
+      </w:rPr>
+    </w:lvl>
+    <w:lvl w:ilvl="1" w:tplc="40090019" w:tentative="1">
+      <w:start w:val="1"/>
+      <w:numFmt w:val="lowerLetter"/>
+      <w:lvlText w:val="%2."/>
+      <w:lvlJc w:val="left"/>
+      <w:pPr>
+        <w:ind w:left="1440" w:hanging="360"/>
+      </w:pPr>
+    </w:lvl>
+    <w:lvl w:ilvl="2" w:tplc="4009001B" w:tentative="1">
+      <w:start w:val="1"/>
+      <w:numFmt w:val="lowerRoman"/>
+      <w:lvlText w:val="%3."/>
+      <w:lvlJc w:val="right"/>
+      <w:pPr>
+        <w:ind w:left="2160" w:hanging="180"/>
+      </w:pPr>
+    </w:lvl>
+    <w:lvl w:ilvl="3" w:tplc="4009000F" w:tentative="1">
+      <w:start w:val="1"/>
+      <w:numFmt w:val="decimal"/>
+      <w:lvlText w:val="%4."/>
+      <w:lvlJc w:val="left"/>
+      <w:pPr>
+        <w:ind w:left="2880" w:hanging="360"/>
+      </w:pPr>
+    </w:lvl>
+    <w:lvl w:ilvl="4" w:tplc="40090019" w:tentative="1">
+      <w:start w:val="1"/>
+      <w:numFmt w:val="lowerLetter"/>
+      <w:lvlText w:val="%5."/>
+      <w:lvlJc w:val="left"/>
+      <w:pPr>
+        <w:ind w:left="3600" w:hanging="360"/>
+      </w:pPr>
+    </w:lvl>
+    <w:lvl w:ilvl="5" w:tplc="4009001B" w:tentative="1">
+      <w:start w:val="1"/>
+      <w:numFmt w:val="lowerRoman"/>
+      <w:lvlText w:val="%6."/>
+      <w:lvlJc w:val="right"/>
+      <w:pPr>
+        <w:ind w:left="4320" w:hanging="180"/>
+      </w:pPr>
+    </w:lvl>
+    <w:lvl w:ilvl="6" w:tplc="4009000F" w:tentative="1">
+      <w:start w:val="1"/>
+      <w:numFmt w:val="decimal"/>
+      <w:lvlText w:val="%7."/>
+      <w:lvlJc w:val="left"/>
+      <w:pPr>
+        <w:ind w:left="5040" w:hanging="360"/>
+      </w:pPr>
+    </w:lvl>
+    <w:lvl w:ilvl="7" w:tplc="40090019" w:tentative="1">
+      <w:start w:val="1"/>
+      <w:numFmt w:val="lowerLetter"/>
+      <w:lvlText w:val="%8."/>
+      <w:lvlJc w:val="left"/>
+      <w:pPr>
+        <w:ind w:left="5760" w:hanging="360"/>
+      </w:pPr>
+    </w:lvl>
+    <w:lvl w:ilvl="8" w:tplc="4009001B" w:tentative="1">
+      <w:start w:val="1"/>
+      <w:numFmt w:val="lowerRoman"/>
+      <w:lvlText w:val="%9."/>
+      <w:lvlJc w:val="right"/>
+      <w:pPr>
+        <w:ind w:left="6480" w:hanging="180"/>
+      </w:pPr>
+    </w:lvl>
+  </w:abstractNum>
+  <w:abstractNum w:abstractNumId="1" w15:restartNumberingAfterBreak="0">
     <w:nsid w:val="31E8473E"/>
     <w:multiLevelType w:val="hybridMultilevel"/>
     <w:tmpl w:val="9C90E3F0"/>
@@ -855,10 +1848,10 @@
       </w:pPr>
     </w:lvl>
   </w:abstractNum>
-  <w:abstractNum w:abstractNumId="1" w15:restartNumberingAfterBreak="0">
+  <w:abstractNum w:abstractNumId="2" w15:restartNumberingAfterBreak="0">
     <w:nsid w:val="4C67495D"/>
     <w:multiLevelType w:val="hybridMultilevel"/>
-    <w:tmpl w:val="C9BCDCB8"/>
+    <w:tmpl w:val="45007AA6"/>
     <w:lvl w:ilvl="0" w:tplc="40090001">
       <w:start w:val="1"/>
       <w:numFmt w:val="bullet"/>
@@ -968,7 +1961,96 @@
       </w:rPr>
     </w:lvl>
   </w:abstractNum>
-  <w:abstractNum w:abstractNumId="2" w15:restartNumberingAfterBreak="0">
+  <w:abstractNum w:abstractNumId="3" w15:restartNumberingAfterBreak="0">
+    <w:nsid w:val="4D3C3EEC"/>
+    <w:multiLevelType w:val="hybridMultilevel"/>
+    <w:tmpl w:val="B36CB44C"/>
+    <w:lvl w:ilvl="0" w:tplc="667E81EC">
+      <w:start w:val="2"/>
+      <w:numFmt w:val="decimal"/>
+      <w:lvlText w:val="%1"/>
+      <w:lvlJc w:val="left"/>
+      <w:pPr>
+        <w:ind w:left="720" w:hanging="360"/>
+      </w:pPr>
+      <w:rPr>
+        <w:rFonts w:hint="default"/>
+      </w:rPr>
+    </w:lvl>
+    <w:lvl w:ilvl="1" w:tplc="40090019" w:tentative="1">
+      <w:start w:val="1"/>
+      <w:numFmt w:val="lowerLetter"/>
+      <w:lvlText w:val="%2."/>
+      <w:lvlJc w:val="left"/>
+      <w:pPr>
+        <w:ind w:left="1440" w:hanging="360"/>
+      </w:pPr>
+    </w:lvl>
+    <w:lvl w:ilvl="2" w:tplc="4009001B" w:tentative="1">
+      <w:start w:val="1"/>
+      <w:numFmt w:val="lowerRoman"/>
+      <w:lvlText w:val="%3."/>
+      <w:lvlJc w:val="right"/>
+      <w:pPr>
+        <w:ind w:left="2160" w:hanging="180"/>
+      </w:pPr>
+    </w:lvl>
+    <w:lvl w:ilvl="3" w:tplc="4009000F" w:tentative="1">
+      <w:start w:val="1"/>
+      <w:numFmt w:val="decimal"/>
+      <w:lvlText w:val="%4."/>
+      <w:lvlJc w:val="left"/>
+      <w:pPr>
+        <w:ind w:left="2880" w:hanging="360"/>
+      </w:pPr>
+    </w:lvl>
+    <w:lvl w:ilvl="4" w:tplc="40090019" w:tentative="1">
+      <w:start w:val="1"/>
+      <w:numFmt w:val="lowerLetter"/>
+      <w:lvlText w:val="%5."/>
+      <w:lvlJc w:val="left"/>
+      <w:pPr>
+        <w:ind w:left="3600" w:hanging="360"/>
+      </w:pPr>
+    </w:lvl>
+    <w:lvl w:ilvl="5" w:tplc="4009001B" w:tentative="1">
+      <w:start w:val="1"/>
+      <w:numFmt w:val="lowerRoman"/>
+      <w:lvlText w:val="%6."/>
+      <w:lvlJc w:val="right"/>
+      <w:pPr>
+        <w:ind w:left="4320" w:hanging="180"/>
+      </w:pPr>
+    </w:lvl>
+    <w:lvl w:ilvl="6" w:tplc="4009000F" w:tentative="1">
+      <w:start w:val="1"/>
+      <w:numFmt w:val="decimal"/>
+      <w:lvlText w:val="%7."/>
+      <w:lvlJc w:val="left"/>
+      <w:pPr>
+        <w:ind w:left="5040" w:hanging="360"/>
+      </w:pPr>
+    </w:lvl>
+    <w:lvl w:ilvl="7" w:tplc="40090019" w:tentative="1">
+      <w:start w:val="1"/>
+      <w:numFmt w:val="lowerLetter"/>
+      <w:lvlText w:val="%8."/>
+      <w:lvlJc w:val="left"/>
+      <w:pPr>
+        <w:ind w:left="5760" w:hanging="360"/>
+      </w:pPr>
+    </w:lvl>
+    <w:lvl w:ilvl="8" w:tplc="4009001B" w:tentative="1">
+      <w:start w:val="1"/>
+      <w:numFmt w:val="lowerRoman"/>
+      <w:lvlText w:val="%9."/>
+      <w:lvlJc w:val="right"/>
+      <w:pPr>
+        <w:ind w:left="6480" w:hanging="180"/>
+      </w:pPr>
+    </w:lvl>
+  </w:abstractNum>
+  <w:abstractNum w:abstractNumId="4" w15:restartNumberingAfterBreak="0">
     <w:nsid w:val="5BCE4867"/>
     <w:multiLevelType w:val="hybridMultilevel"/>
     <w:tmpl w:val="37786E0E"/>
@@ -1057,7 +2139,7 @@
       </w:pPr>
     </w:lvl>
   </w:abstractNum>
-  <w:abstractNum w:abstractNumId="3" w15:restartNumberingAfterBreak="0">
+  <w:abstractNum w:abstractNumId="5" w15:restartNumberingAfterBreak="0">
     <w:nsid w:val="73F54BA6"/>
     <w:multiLevelType w:val="hybridMultilevel"/>
     <w:tmpl w:val="C0C49A88"/>
@@ -1148,16 +2230,22 @@
     </w:lvl>
   </w:abstractNum>
   <w:num w:numId="1" w16cid:durableId="1510680860">
+    <w:abstractNumId w:val="2"/>
+  </w:num>
+  <w:num w:numId="2" w16cid:durableId="169179372">
+    <w:abstractNumId w:val="5"/>
+  </w:num>
+  <w:num w:numId="3" w16cid:durableId="1364667930">
+    <w:abstractNumId w:val="4"/>
+  </w:num>
+  <w:num w:numId="4" w16cid:durableId="1471899166">
     <w:abstractNumId w:val="1"/>
   </w:num>
-  <w:num w:numId="2" w16cid:durableId="169179372">
+  <w:num w:numId="5" w16cid:durableId="1152452585">
+    <w:abstractNumId w:val="0"/>
+  </w:num>
+  <w:num w:numId="6" w16cid:durableId="1180003032">
     <w:abstractNumId w:val="3"/>
-  </w:num>
-  <w:num w:numId="3" w16cid:durableId="1364667930">
-    <w:abstractNumId w:val="2"/>
-  </w:num>
-  <w:num w:numId="4" w16cid:durableId="1471899166">
-    <w:abstractNumId w:val="0"/>
   </w:num>
 </w:numbering>
 </file>
@@ -1594,7 +2682,6 @@
     <w:name w:val="Hyperlink"/>
     <w:basedOn w:val="DefaultParagraphFont"/>
     <w:uiPriority w:val="99"/>
-    <w:semiHidden/>
     <w:unhideWhenUsed/>
     <w:rsid w:val="00CD67D9"/>
     <w:rPr>
@@ -1631,6 +2718,18 @@
       <w:ind w:left="720"/>
       <w:contextualSpacing/>
     </w:pPr>
+  </w:style>
+  <w:style w:type="character" w:styleId="UnresolvedMention">
+    <w:name w:val="Unresolved Mention"/>
+    <w:basedOn w:val="DefaultParagraphFont"/>
+    <w:uiPriority w:val="99"/>
+    <w:semiHidden/>
+    <w:unhideWhenUsed/>
+    <w:rsid w:val="0016798A"/>
+    <w:rPr>
+      <w:color w:val="605E5C"/>
+      <w:shd w:val="clear" w:color="auto" w:fill="E1DFDD"/>
+    </w:rPr>
   </w:style>
 </w:styles>
 </file>

</xml_diff>